<commit_message>
minor updates to wind incentives summary .doc
</commit_message>
<xml_diff>
--- a/data_share/wind_incentives_update_2016_01_22/Summaries/state_incentives_summary_v4.docx
+++ b/data_share/wind_incentives_update_2016_01_22/Summaries/state_incentives_summary_v4.docx
@@ -23,9 +23,17 @@
           <w:numId w:val="1"/>
         </w:numPr>
       </w:pPr>
+      <w:commentRangeStart w:id="0"/>
       <w:r>
         <w:t>WA</w:t>
       </w:r>
+      <w:commentRangeEnd w:id="0"/>
+      <w:r>
+        <w:rPr>
+          <w:rStyle w:val="CommentReference"/>
+        </w:rPr>
+        <w:commentReference w:id="0"/>
+      </w:r>
     </w:p>
     <w:p>
       <w:pPr>
@@ -128,8 +136,16 @@
           <w:numId w:val="1"/>
         </w:numPr>
       </w:pPr>
+      <w:commentRangeStart w:id="1"/>
       <w:r>
         <w:t>VT</w:t>
+      </w:r>
+      <w:commentRangeEnd w:id="1"/>
+      <w:r>
+        <w:rPr>
+          <w:rStyle w:val="CommentReference"/>
+        </w:rPr>
+        <w:commentReference w:id="1"/>
       </w:r>
     </w:p>
     <w:p>
@@ -696,7 +712,7 @@
           <w:numId w:val="1"/>
         </w:numPr>
       </w:pPr>
-      <w:commentRangeStart w:id="0"/>
+      <w:commentRangeStart w:id="2"/>
       <w:r>
         <w:t>Capital Cost Production Based Rebate:</w:t>
       </w:r>
@@ -779,7 +795,7 @@
         <w:t xml:space="preserve"> $0.15/kwh, no kwh cap</w:t>
       </w:r>
     </w:p>
-    <w:commentRangeEnd w:id="0"/>
+    <w:commentRangeEnd w:id="2"/>
     <w:p>
       <w:pPr>
         <w:pStyle w:val="ListParagraph"/>
@@ -792,7 +808,7 @@
         <w:rPr>
           <w:rStyle w:val="CommentReference"/>
         </w:rPr>
-        <w:commentReference w:id="0"/>
+        <w:commentReference w:id="2"/>
       </w:r>
       <w:r>
         <w:t xml:space="preserve">2 MW size limit, </w:t>
@@ -2102,16 +2118,16 @@
           <w:numId w:val="1"/>
         </w:numPr>
       </w:pPr>
-      <w:commentRangeStart w:id="1"/>
+      <w:commentRangeStart w:id="3"/>
       <w:r>
         <w:t>CA</w:t>
       </w:r>
-      <w:commentRangeEnd w:id="1"/>
+      <w:commentRangeEnd w:id="3"/>
       <w:r>
         <w:rPr>
           <w:rStyle w:val="CommentReference"/>
         </w:rPr>
-        <w:commentReference w:id="1"/>
+        <w:commentReference w:id="3"/>
       </w:r>
     </w:p>
     <w:p>
@@ -2472,8 +2488,6 @@
           <w:highlight w:val="yellow"/>
         </w:rPr>
       </w:pPr>
-      <w:bookmarkStart w:id="2" w:name="_GoBack"/>
-      <w:bookmarkEnd w:id="2"/>
     </w:p>
     <w:p>
       <w:pPr>
@@ -2505,20 +2519,20 @@
           <w:highlight w:val="lightGray"/>
         </w:rPr>
       </w:pPr>
-      <w:commentRangeStart w:id="3"/>
+      <w:commentRangeStart w:id="4"/>
       <w:r>
         <w:rPr>
           <w:highlight w:val="lightGray"/>
         </w:rPr>
         <w:t>TX</w:t>
       </w:r>
-      <w:commentRangeEnd w:id="3"/>
+      <w:commentRangeEnd w:id="4"/>
       <w:r>
         <w:rPr>
           <w:rStyle w:val="CommentReference"/>
           <w:highlight w:val="lightGray"/>
         </w:rPr>
-        <w:commentReference w:id="3"/>
+        <w:commentReference w:id="4"/>
       </w:r>
     </w:p>
     <w:p>
@@ -2529,16 +2543,16 @@
           <w:numId w:val="1"/>
         </w:numPr>
       </w:pPr>
-      <w:commentRangeStart w:id="4"/>
+      <w:commentRangeStart w:id="5"/>
       <w:r>
         <w:t>NM</w:t>
       </w:r>
-      <w:commentRangeEnd w:id="4"/>
+      <w:commentRangeEnd w:id="5"/>
       <w:r>
         <w:rPr>
           <w:rStyle w:val="CommentReference"/>
         </w:rPr>
-        <w:commentReference w:id="4"/>
+        <w:commentReference w:id="5"/>
       </w:r>
     </w:p>
     <w:p>
@@ -2549,16 +2563,16 @@
           <w:numId w:val="1"/>
         </w:numPr>
       </w:pPr>
-      <w:commentRangeStart w:id="5"/>
+      <w:commentRangeStart w:id="6"/>
       <w:r>
         <w:t>IA</w:t>
       </w:r>
-      <w:commentRangeEnd w:id="5"/>
+      <w:commentRangeEnd w:id="6"/>
       <w:r>
         <w:rPr>
           <w:rStyle w:val="CommentReference"/>
         </w:rPr>
-        <w:commentReference w:id="5"/>
+        <w:commentReference w:id="6"/>
       </w:r>
     </w:p>
     <w:p>
@@ -2569,16 +2583,36 @@
           <w:numId w:val="1"/>
         </w:numPr>
       </w:pPr>
-      <w:commentRangeStart w:id="6"/>
+      <w:commentRangeStart w:id="7"/>
       <w:r>
         <w:t>NJ</w:t>
       </w:r>
-      <w:commentRangeEnd w:id="6"/>
+      <w:commentRangeEnd w:id="7"/>
       <w:r>
         <w:rPr>
           <w:rStyle w:val="CommentReference"/>
         </w:rPr>
-        <w:commentReference w:id="6"/>
+        <w:commentReference w:id="7"/>
+      </w:r>
+    </w:p>
+    <w:p>
+      <w:pPr>
+        <w:pStyle w:val="ListParagraph"/>
+        <w:numPr>
+          <w:ilvl w:val="0"/>
+          <w:numId w:val="1"/>
+        </w:numPr>
+      </w:pPr>
+      <w:commentRangeStart w:id="8"/>
+      <w:r>
+        <w:t>IA</w:t>
+      </w:r>
+      <w:commentRangeEnd w:id="8"/>
+      <w:r>
+        <w:rPr>
+          <w:rStyle w:val="CommentReference"/>
+        </w:rPr>
+        <w:commentReference w:id="8"/>
       </w:r>
     </w:p>
     <w:p>
@@ -2621,19 +2655,19 @@
           <w:highlight w:val="yellow"/>
         </w:rPr>
       </w:pPr>
-      <w:commentRangeStart w:id="7"/>
+      <w:commentRangeStart w:id="10"/>
       <w:r>
         <w:rPr>
           <w:highlight w:val="yellow"/>
         </w:rPr>
         <w:t>FL may have a PTC, but it doesn’t appear to apply to BTM applications?</w:t>
       </w:r>
-      <w:commentRangeEnd w:id="7"/>
+      <w:commentRangeEnd w:id="10"/>
       <w:r>
         <w:rPr>
           <w:rStyle w:val="CommentReference"/>
         </w:rPr>
-        <w:commentReference w:id="7"/>
+        <w:commentReference w:id="10"/>
       </w:r>
     </w:p>
     <w:p>
@@ -2647,19 +2681,19 @@
           <w:highlight w:val="yellow"/>
         </w:rPr>
       </w:pPr>
-      <w:commentRangeStart w:id="8"/>
+      <w:commentRangeStart w:id="11"/>
       <w:r>
         <w:rPr>
           <w:highlight w:val="yellow"/>
         </w:rPr>
         <w:t>HI</w:t>
       </w:r>
-      <w:commentRangeEnd w:id="8"/>
+      <w:commentRangeEnd w:id="11"/>
       <w:r>
         <w:rPr>
           <w:rStyle w:val="CommentReference"/>
         </w:rPr>
-        <w:commentReference w:id="8"/>
+        <w:commentReference w:id="11"/>
       </w:r>
     </w:p>
     <w:p>
@@ -2742,20 +2776,28 @@
           <w:highlight w:val="lightGray"/>
         </w:rPr>
       </w:pPr>
-      <w:commentRangeStart w:id="9"/>
+      <w:commentRangeStart w:id="12"/>
+      <w:commentRangeStart w:id="13"/>
       <w:r>
         <w:rPr>
           <w:highlight w:val="lightGray"/>
         </w:rPr>
         <w:t>NV</w:t>
       </w:r>
-      <w:commentRangeEnd w:id="9"/>
+      <w:commentRangeEnd w:id="12"/>
       <w:r>
         <w:rPr>
           <w:rStyle w:val="CommentReference"/>
           <w:highlight w:val="lightGray"/>
         </w:rPr>
-        <w:commentReference w:id="9"/>
+        <w:commentReference w:id="12"/>
+      </w:r>
+      <w:commentRangeEnd w:id="13"/>
+      <w:r>
+        <w:rPr>
+          <w:rStyle w:val="CommentReference"/>
+        </w:rPr>
+        <w:commentReference w:id="13"/>
       </w:r>
     </w:p>
     <w:p>
@@ -2805,12 +2847,20 @@
           <w:highlight w:val="lightGray"/>
         </w:rPr>
       </w:pPr>
+      <w:commentRangeStart w:id="14"/>
       <w:r>
         <w:rPr>
           <w:highlight w:val="lightGray"/>
         </w:rPr>
         <w:t>MT</w:t>
       </w:r>
+      <w:commentRangeEnd w:id="14"/>
+      <w:r>
+        <w:rPr>
+          <w:rStyle w:val="CommentReference"/>
+        </w:rPr>
+        <w:commentReference w:id="14"/>
+      </w:r>
     </w:p>
     <w:p>
       <w:pPr>
@@ -2847,20 +2897,20 @@
         </w:rPr>
         <w:t xml:space="preserve">State ITC: 35% of system </w:t>
       </w:r>
-      <w:commentRangeStart w:id="10"/>
+      <w:commentRangeStart w:id="15"/>
       <w:r>
         <w:rPr>
           <w:highlight w:val="lightGray"/>
         </w:rPr>
         <w:t>cost</w:t>
       </w:r>
-      <w:commentRangeEnd w:id="10"/>
+      <w:commentRangeEnd w:id="15"/>
       <w:r>
         <w:rPr>
           <w:rStyle w:val="CommentReference"/>
           <w:highlight w:val="lightGray"/>
         </w:rPr>
-        <w:commentReference w:id="10"/>
+        <w:commentReference w:id="15"/>
       </w:r>
       <w:r>
         <w:rPr>
@@ -2962,19 +3012,27 @@
           <w:highlight w:val="lightGray"/>
         </w:rPr>
       </w:pPr>
-      <w:commentRangeStart w:id="11"/>
+      <w:commentRangeStart w:id="16"/>
+      <w:commentRangeStart w:id="17"/>
       <w:r>
         <w:rPr>
           <w:highlight w:val="lightGray"/>
         </w:rPr>
         <w:t>TN</w:t>
       </w:r>
-      <w:commentRangeEnd w:id="11"/>
+      <w:commentRangeEnd w:id="16"/>
       <w:r>
         <w:rPr>
           <w:rStyle w:val="CommentReference"/>
         </w:rPr>
-        <w:commentReference w:id="11"/>
+        <w:commentReference w:id="16"/>
+      </w:r>
+      <w:commentRangeEnd w:id="17"/>
+      <w:r>
+        <w:rPr>
+          <w:rStyle w:val="CommentReference"/>
+        </w:rPr>
+        <w:commentReference w:id="17"/>
       </w:r>
     </w:p>
     <w:p>
@@ -3012,20 +3070,20 @@
         </w:rPr>
         <w:t xml:space="preserve">FIT/PBI: </w:t>
       </w:r>
-      <w:commentRangeStart w:id="12"/>
+      <w:commentRangeStart w:id="18"/>
       <w:r>
         <w:rPr>
           <w:highlight w:val="lightGray"/>
         </w:rPr>
         <w:t>$0.102/</w:t>
       </w:r>
-      <w:commentRangeEnd w:id="12"/>
+      <w:commentRangeEnd w:id="18"/>
       <w:r>
         <w:rPr>
           <w:rStyle w:val="CommentReference"/>
           <w:highlight w:val="lightGray"/>
         </w:rPr>
-        <w:commentReference w:id="12"/>
+        <w:commentReference w:id="18"/>
       </w:r>
       <w:r>
         <w:rPr>
@@ -3137,20 +3195,20 @@
         </w:rPr>
         <w:t>FIT/PBI: $</w:t>
       </w:r>
-      <w:commentRangeStart w:id="13"/>
+      <w:commentRangeStart w:id="19"/>
       <w:r>
         <w:rPr>
           <w:highlight w:val="lightGray"/>
         </w:rPr>
         <w:t xml:space="preserve">0.105/kwh </w:t>
       </w:r>
-      <w:commentRangeEnd w:id="13"/>
+      <w:commentRangeEnd w:id="19"/>
       <w:r>
         <w:rPr>
           <w:rStyle w:val="CommentReference"/>
           <w:highlight w:val="lightGray"/>
         </w:rPr>
-        <w:commentReference w:id="13"/>
+        <w:commentReference w:id="19"/>
       </w:r>
       <w:r>
         <w:rPr>
@@ -3235,9 +3293,17 @@
           <w:numId w:val="1"/>
         </w:numPr>
       </w:pPr>
+      <w:commentRangeStart w:id="20"/>
       <w:r>
         <w:t>OR</w:t>
       </w:r>
+      <w:commentRangeEnd w:id="20"/>
+      <w:r>
+        <w:rPr>
+          <w:rStyle w:val="CommentReference"/>
+        </w:rPr>
+        <w:commentReference w:id="20"/>
+      </w:r>
     </w:p>
     <w:p>
       <w:pPr>
@@ -3259,27 +3325,27 @@
           <w:numId w:val="1"/>
         </w:numPr>
       </w:pPr>
-      <w:commentRangeStart w:id="14"/>
-      <w:commentRangeStart w:id="15"/>
+      <w:commentRangeStart w:id="21"/>
+      <w:commentRangeStart w:id="22"/>
       <w:r>
         <w:t>Capital Cost Production Based Rebate</w:t>
       </w:r>
-      <w:commentRangeEnd w:id="14"/>
+      <w:commentRangeEnd w:id="21"/>
       <w:r>
         <w:rPr>
           <w:rStyle w:val="CommentReference"/>
         </w:rPr>
-        <w:commentReference w:id="14"/>
+        <w:commentReference w:id="21"/>
       </w:r>
       <w:r>
         <w:t>:</w:t>
       </w:r>
-      <w:commentRangeEnd w:id="15"/>
+      <w:commentRangeEnd w:id="22"/>
       <w:r>
         <w:rPr>
           <w:rStyle w:val="CommentReference"/>
         </w:rPr>
-        <w:commentReference w:id="15"/>
+        <w:commentReference w:id="22"/>
       </w:r>
     </w:p>
     <w:p>
@@ -3317,20 +3383,20 @@
         </w:rPr>
         <w:t xml:space="preserve">Level 2: </w:t>
       </w:r>
-      <w:commentRangeStart w:id="16"/>
+      <w:commentRangeStart w:id="23"/>
       <w:r>
         <w:rPr>
           <w:highlight w:val="lightGray"/>
         </w:rPr>
         <w:t xml:space="preserve">$1.75/kwh + $47,500 </w:t>
       </w:r>
-      <w:commentRangeEnd w:id="16"/>
+      <w:commentRangeEnd w:id="23"/>
       <w:r>
         <w:rPr>
           <w:rStyle w:val="CommentReference"/>
           <w:highlight w:val="lightGray"/>
         </w:rPr>
-        <w:commentReference w:id="16"/>
+        <w:commentReference w:id="23"/>
       </w:r>
       <w:r>
         <w:rPr>
@@ -3350,20 +3416,20 @@
           <w:highlight w:val="lightGray"/>
         </w:rPr>
       </w:pPr>
-      <w:commentRangeStart w:id="17"/>
+      <w:commentRangeStart w:id="24"/>
       <w:r>
         <w:rPr>
           <w:highlight w:val="lightGray"/>
         </w:rPr>
         <w:t>50 kw size limit</w:t>
       </w:r>
-      <w:commentRangeEnd w:id="17"/>
+      <w:commentRangeEnd w:id="24"/>
       <w:r>
         <w:rPr>
           <w:rStyle w:val="CommentReference"/>
           <w:highlight w:val="lightGray"/>
         </w:rPr>
-        <w:commentReference w:id="17"/>
+        <w:commentReference w:id="24"/>
       </w:r>
       <w:r>
         <w:rPr>
@@ -3371,20 +3437,20 @@
         </w:rPr>
         <w:t xml:space="preserve">, 50% of system cost cap, </w:t>
       </w:r>
-      <w:commentRangeStart w:id="18"/>
+      <w:commentRangeStart w:id="25"/>
       <w:r>
         <w:rPr>
           <w:highlight w:val="lightGray"/>
         </w:rPr>
         <w:t>20-50 m hub heights allowed</w:t>
       </w:r>
-      <w:commentRangeEnd w:id="18"/>
+      <w:commentRangeEnd w:id="25"/>
       <w:r>
         <w:rPr>
           <w:rStyle w:val="CommentReference"/>
           <w:highlight w:val="lightGray"/>
         </w:rPr>
-        <w:commentReference w:id="18"/>
+        <w:commentReference w:id="25"/>
       </w:r>
       <w:r>
         <w:rPr>
@@ -3512,10 +3578,18 @@
           <w:numId w:val="1"/>
         </w:numPr>
       </w:pPr>
-      <w:commentRangeStart w:id="19"/>
+      <w:commentRangeStart w:id="26"/>
+      <w:commentRangeStart w:id="27"/>
       <w:r>
         <w:t>DE</w:t>
       </w:r>
+      <w:commentRangeEnd w:id="27"/>
+      <w:r>
+        <w:rPr>
+          <w:rStyle w:val="CommentReference"/>
+        </w:rPr>
+        <w:commentReference w:id="27"/>
+      </w:r>
     </w:p>
     <w:p>
       <w:pPr>
@@ -3537,16 +3611,16 @@
           <w:numId w:val="1"/>
         </w:numPr>
       </w:pPr>
-      <w:commentRangeStart w:id="20"/>
+      <w:commentRangeStart w:id="28"/>
       <w:r>
         <w:t>State Incremental Capital Cost Rebate:</w:t>
       </w:r>
-      <w:commentRangeEnd w:id="20"/>
+      <w:commentRangeEnd w:id="28"/>
       <w:r>
         <w:rPr>
           <w:rStyle w:val="CommentReference"/>
         </w:rPr>
-        <w:commentReference w:id="20"/>
+        <w:commentReference w:id="28"/>
       </w:r>
     </w:p>
     <w:p>
@@ -3669,7 +3743,7 @@
         <w:t>$15k total cap</w:t>
       </w:r>
     </w:p>
-    <w:commentRangeEnd w:id="19"/>
+    <w:commentRangeEnd w:id="26"/>
     <w:p>
       <w:pPr>
         <w:pStyle w:val="ListParagraph"/>
@@ -3689,7 +3763,7 @@
           <w:rStyle w:val="CommentReference"/>
           <w:b/>
         </w:rPr>
-        <w:commentReference w:id="19"/>
+        <w:commentReference w:id="26"/>
       </w:r>
       <w:r>
         <w:rPr>
@@ -3729,7 +3803,7 @@
 
 <file path=word/comments.xml><?xml version="1.0" encoding="utf-8"?>
 <w:comments xmlns:wpc="http://schemas.microsoft.com/office/word/2010/wordprocessingCanvas" xmlns:mo="http://schemas.microsoft.com/office/mac/office/2008/main" xmlns:mc="http://schemas.openxmlformats.org/markup-compatibility/2006" xmlns:mv="urn:schemas-microsoft-com:mac:vml" xmlns:o="urn:schemas-microsoft-com:office:office" xmlns:r="http://schemas.openxmlformats.org/officeDocument/2006/relationships" xmlns:m="http://schemas.openxmlformats.org/officeDocument/2006/math" xmlns:v="urn:schemas-microsoft-com:vml" xmlns:wp14="http://schemas.microsoft.com/office/word/2010/wordprocessingDrawing" xmlns:wp="http://schemas.openxmlformats.org/drawingml/2006/wordprocessingDrawing" xmlns:w10="urn:schemas-microsoft-com:office:word" xmlns:w="http://schemas.openxmlformats.org/wordprocessingml/2006/main" xmlns:w14="http://schemas.microsoft.com/office/word/2010/wordml" xmlns:wpg="http://schemas.microsoft.com/office/word/2010/wordprocessingGroup" xmlns:wpi="http://schemas.microsoft.com/office/word/2010/wordprocessingInk" xmlns:wne="http://schemas.microsoft.com/office/word/2006/wordml" xmlns:wps="http://schemas.microsoft.com/office/word/2010/wordprocessingShape" mc:Ignorable="w14 wp14">
-  <w:comment w:id="0" w:author="Michael Gleason" w:date="2016-01-22T15:10:00Z" w:initials="MG">
+  <w:comment w:id="0" w:author="Michael Gleason" w:date="2016-01-26T16:51:00Z" w:initials="MG">
     <w:p>
       <w:pPr>
         <w:pStyle w:val="CommentText"/>
@@ -3741,11 +3815,46 @@
         <w:annotationRef/>
       </w:r>
       <w:r>
+        <w:t>Is the FIT for all kwh, or just excess?</w:t>
+      </w:r>
+      <w:r>
+        <w:t xml:space="preserve"> Robert to check.</w:t>
+      </w:r>
+    </w:p>
+  </w:comment>
+  <w:comment w:id="1" w:author="Michael Gleason" w:date="2016-01-26T16:51:00Z" w:initials="MG">
+    <w:p>
+      <w:pPr>
+        <w:pStyle w:val="CommentText"/>
+      </w:pPr>
+      <w:r>
+        <w:rPr>
+          <w:rStyle w:val="CommentReference"/>
+        </w:rPr>
+        <w:annotationRef/>
+      </w:r>
+      <w:r>
+        <w:t>They might also have a newly created FIT. Trudy to check.</w:t>
+      </w:r>
+    </w:p>
+  </w:comment>
+  <w:comment w:id="2" w:author="Michael Gleason" w:date="2016-01-22T15:10:00Z" w:initials="MG">
+    <w:p>
+      <w:pPr>
+        <w:pStyle w:val="CommentText"/>
+      </w:pPr>
+      <w:r>
+        <w:rPr>
+          <w:rStyle w:val="CommentReference"/>
+        </w:rPr>
+        <w:annotationRef/>
+      </w:r>
+      <w:r>
         <w:t>These incentives are additive (you get credited the full amount at each level, and then apply the excess to the next level(s))</w:t>
       </w:r>
     </w:p>
   </w:comment>
-  <w:comment w:id="1" w:author="Michael Gleason" w:date="2016-01-22T14:59:00Z" w:initials="MG">
+  <w:comment w:id="3" w:author="Michael Gleason" w:date="2016-01-22T14:59:00Z" w:initials="MG">
     <w:p>
       <w:pPr>
         <w:pStyle w:val="CommentText"/>
@@ -3761,7 +3870,7 @@
       </w:r>
     </w:p>
   </w:comment>
-  <w:comment w:id="3" w:author="Michael Gleason" w:date="2016-01-22T14:51:00Z" w:initials="MG">
+  <w:comment w:id="4" w:author="Michael Gleason" w:date="2016-01-22T14:51:00Z" w:initials="MG">
     <w:p>
       <w:pPr>
         <w:pStyle w:val="CommentText"/>
@@ -3777,7 +3886,7 @@
       </w:r>
     </w:p>
   </w:comment>
-  <w:comment w:id="4" w:author="Michael Gleason" w:date="2016-01-22T14:52:00Z" w:initials="MG">
+  <w:comment w:id="5" w:author="Michael Gleason" w:date="2016-01-22T14:52:00Z" w:initials="MG">
     <w:p>
       <w:pPr>
         <w:pStyle w:val="CommentText"/>
@@ -3790,38 +3899,6 @@
       </w:r>
       <w:r>
         <w:t>The incentive in PNNL is actually for sustainable buildings (e.g., LEED certified)</w:t>
-      </w:r>
-    </w:p>
-  </w:comment>
-  <w:comment w:id="5" w:author="Michael Gleason" w:date="2016-01-22T15:14:00Z" w:initials="MG">
-    <w:p>
-      <w:pPr>
-        <w:pStyle w:val="CommentText"/>
-      </w:pPr>
-      <w:r>
-        <w:rPr>
-          <w:rStyle w:val="CommentReference"/>
-        </w:rPr>
-        <w:annotationRef/>
-      </w:r>
-      <w:r>
-        <w:t xml:space="preserve">Has a PTC, but only for large facilities </w:t>
-      </w:r>
-    </w:p>
-    <w:p>
-      <w:pPr>
-        <w:pStyle w:val="CommentText"/>
-      </w:pPr>
-      <w:proofErr w:type="gramStart"/>
-      <w:r>
-        <w:t>See :</w:t>
-      </w:r>
-      <w:proofErr w:type="gramEnd"/>
-      <w:r>
-        <w:t xml:space="preserve"> </w:t>
-      </w:r>
-      <w:r>
-        <w:t>http://programs.dsireusa.org/system/program/detail/1176</w:t>
       </w:r>
     </w:p>
   </w:comment>
@@ -3837,11 +3914,27 @@
         <w:annotationRef/>
       </w:r>
       <w:r>
-        <w:t>This one wasn’t really in PNNL, other than some zeros</w:t>
+        <w:t xml:space="preserve">Has a PTC, but only for large facilities </w:t>
+      </w:r>
+    </w:p>
+    <w:p>
+      <w:pPr>
+        <w:pStyle w:val="CommentText"/>
+      </w:pPr>
+      <w:proofErr w:type="gramStart"/>
+      <w:r>
+        <w:t>See :</w:t>
+      </w:r>
+      <w:proofErr w:type="gramEnd"/>
+      <w:r>
+        <w:t xml:space="preserve"> </w:t>
+      </w:r>
+      <w:r>
+        <w:t>http://programs.dsireusa.org/system/program/detail/1176</w:t>
       </w:r>
     </w:p>
   </w:comment>
-  <w:comment w:id="7" w:author="Michael Gleason" w:date="2016-01-22T15:15:00Z" w:initials="MG">
+  <w:comment w:id="7" w:author="Michael Gleason" w:date="2016-01-26T16:54:00Z" w:initials="MG">
     <w:p>
       <w:pPr>
         <w:pStyle w:val="CommentText"/>
@@ -3853,11 +3946,48 @@
         <w:annotationRef/>
       </w:r>
       <w:r>
+        <w:t>Robert will look into this.</w:t>
+      </w:r>
+    </w:p>
+  </w:comment>
+  <w:comment w:id="8" w:author="Michael Gleason" w:date="2016-01-26T16:54:00Z" w:initials="MG">
+    <w:p>
+      <w:pPr>
+        <w:pStyle w:val="CommentText"/>
+      </w:pPr>
+      <w:r>
+        <w:rPr>
+          <w:rStyle w:val="CommentReference"/>
+        </w:rPr>
+        <w:annotationRef/>
+      </w:r>
+      <w:r>
+        <w:t xml:space="preserve">Robert will look into </w:t>
+      </w:r>
+      <w:r>
+        <w:t>this.</w:t>
+      </w:r>
+      <w:bookmarkStart w:id="9" w:name="_GoBack"/>
+      <w:bookmarkEnd w:id="9"/>
+    </w:p>
+  </w:comment>
+  <w:comment w:id="10" w:author="Michael Gleason" w:date="2016-01-22T15:15:00Z" w:initials="MG">
+    <w:p>
+      <w:pPr>
+        <w:pStyle w:val="CommentText"/>
+      </w:pPr>
+      <w:r>
+        <w:rPr>
+          <w:rStyle w:val="CommentReference"/>
+        </w:rPr>
+        <w:annotationRef/>
+      </w:r>
+      <w:r>
         <w:t>http://programs.dsireusa.org/system/program/detail/1608</w:t>
       </w:r>
     </w:p>
   </w:comment>
-  <w:comment w:id="8" w:author="Michael Gleason" w:date="2016-01-22T15:15:00Z" w:initials="MG">
+  <w:comment w:id="11" w:author="Michael Gleason" w:date="2016-01-22T15:15:00Z" w:initials="MG">
     <w:p>
       <w:pPr>
         <w:pStyle w:val="CommentText"/>
@@ -3873,7 +4003,7 @@
       </w:r>
     </w:p>
   </w:comment>
-  <w:comment w:id="9" w:author="Michael Gleason" w:date="2016-01-22T14:57:00Z" w:initials="MG">
+  <w:comment w:id="12" w:author="Michael Gleason" w:date="2016-01-22T14:57:00Z" w:initials="MG">
     <w:p>
       <w:pPr>
         <w:pStyle w:val="CommentText"/>
@@ -3897,7 +4027,39 @@
       </w:r>
     </w:p>
   </w:comment>
-  <w:comment w:id="10" w:author="Michael Gleason" w:date="2016-01-22T14:56:00Z" w:initials="MG">
+  <w:comment w:id="13" w:author="Michael Gleason" w:date="2016-01-26T16:51:00Z" w:initials="MG">
+    <w:p>
+      <w:pPr>
+        <w:pStyle w:val="CommentText"/>
+      </w:pPr>
+      <w:r>
+        <w:rPr>
+          <w:rStyle w:val="CommentReference"/>
+        </w:rPr>
+        <w:annotationRef/>
+      </w:r>
+      <w:r>
+        <w:t>Trudy will look into this one.</w:t>
+      </w:r>
+    </w:p>
+  </w:comment>
+  <w:comment w:id="14" w:author="Michael Gleason" w:date="2016-01-26T16:51:00Z" w:initials="MG">
+    <w:p>
+      <w:pPr>
+        <w:pStyle w:val="CommentText"/>
+      </w:pPr>
+      <w:r>
+        <w:rPr>
+          <w:rStyle w:val="CommentReference"/>
+        </w:rPr>
+        <w:annotationRef/>
+      </w:r>
+      <w:r>
+        <w:t>Robert will look into this one.</w:t>
+      </w:r>
+    </w:p>
+  </w:comment>
+  <w:comment w:id="15" w:author="Michael Gleason" w:date="2016-01-22T14:56:00Z" w:initials="MG">
     <w:p>
       <w:pPr>
         <w:pStyle w:val="CommentText"/>
@@ -3963,7 +4125,7 @@
       </w:r>
     </w:p>
   </w:comment>
-  <w:comment w:id="11" w:author="Michael Gleason" w:date="2016-01-22T14:51:00Z" w:initials="MG">
+  <w:comment w:id="16" w:author="Michael Gleason" w:date="2016-01-22T14:51:00Z" w:initials="MG">
     <w:p>
       <w:pPr>
         <w:pStyle w:val="CommentText"/>
@@ -3979,7 +4141,7 @@
       </w:r>
     </w:p>
   </w:comment>
-  <w:comment w:id="12" w:author="Michael Gleason" w:date="2016-01-22T14:51:00Z" w:initials="MG">
+  <w:comment w:id="17" w:author="Michael Gleason" w:date="2016-01-26T16:52:00Z" w:initials="MG">
     <w:p>
       <w:pPr>
         <w:pStyle w:val="CommentText"/>
@@ -3991,11 +4153,32 @@
         <w:annotationRef/>
       </w:r>
       <w:r>
+        <w:t xml:space="preserve">We are planning to include this. Trudy will look into whether it applies to all kwh or just </w:t>
+      </w:r>
+      <w:proofErr w:type="spellStart"/>
+      <w:r>
+        <w:t>excesss</w:t>
+      </w:r>
+      <w:proofErr w:type="spellEnd"/>
+    </w:p>
+  </w:comment>
+  <w:comment w:id="18" w:author="Michael Gleason" w:date="2016-01-22T14:51:00Z" w:initials="MG">
+    <w:p>
+      <w:pPr>
+        <w:pStyle w:val="CommentText"/>
+      </w:pPr>
+      <w:r>
+        <w:rPr>
+          <w:rStyle w:val="CommentReference"/>
+        </w:rPr>
+        <w:annotationRef/>
+      </w:r>
+      <w:r>
         <w:t>This is technically defined as: retail rate + $0.03/kwh for years 1-10, then simply retail rate for years 11-20</w:t>
       </w:r>
     </w:p>
   </w:comment>
-  <w:comment w:id="13" w:author="Michael Gleason" w:date="2016-01-22T14:51:00Z" w:initials="MG">
+  <w:comment w:id="19" w:author="Michael Gleason" w:date="2016-01-22T14:51:00Z" w:initials="MG">
     <w:p>
       <w:pPr>
         <w:pStyle w:val="CommentText"/>
@@ -4011,7 +4194,7 @@
       </w:r>
     </w:p>
   </w:comment>
-  <w:comment w:id="14" w:author="Michael Gleason" w:date="2016-01-22T14:53:00Z" w:initials="MG">
+  <w:comment w:id="20" w:author="Michael Gleason" w:date="2016-01-26T16:52:00Z" w:initials="MG">
     <w:p>
       <w:pPr>
         <w:pStyle w:val="CommentText"/>
@@ -4023,11 +4206,27 @@
         <w:annotationRef/>
       </w:r>
       <w:r>
+        <w:t>Not planning to include right now since it only covers a small portion of the state</w:t>
+      </w:r>
+    </w:p>
+  </w:comment>
+  <w:comment w:id="21" w:author="Michael Gleason" w:date="2016-01-22T14:53:00Z" w:initials="MG">
+    <w:p>
+      <w:pPr>
+        <w:pStyle w:val="CommentText"/>
+      </w:pPr>
+      <w:r>
+        <w:rPr>
+          <w:rStyle w:val="CommentReference"/>
+        </w:rPr>
+        <w:annotationRef/>
+      </w:r>
+      <w:r>
         <w:t>Is there a term of years associated with this?</w:t>
       </w:r>
     </w:p>
   </w:comment>
-  <w:comment w:id="15" w:author="Michael Gleason" w:date="2016-01-22T14:53:00Z" w:initials="MG">
+  <w:comment w:id="22" w:author="Michael Gleason" w:date="2016-01-22T14:53:00Z" w:initials="MG">
     <w:p>
       <w:pPr>
         <w:pStyle w:val="CommentText"/>
@@ -4043,7 +4242,7 @@
       </w:r>
     </w:p>
   </w:comment>
-  <w:comment w:id="16" w:author="Michael Gleason" w:date="2016-01-22T14:53:00Z" w:initials="MG">
+  <w:comment w:id="23" w:author="Michael Gleason" w:date="2016-01-22T14:53:00Z" w:initials="MG">
     <w:p>
       <w:pPr>
         <w:pStyle w:val="CommentText"/>
@@ -4059,7 +4258,7 @@
       </w:r>
     </w:p>
   </w:comment>
-  <w:comment w:id="17" w:author="Michael Gleason" w:date="2016-01-22T14:53:00Z" w:initials="MG">
+  <w:comment w:id="24" w:author="Michael Gleason" w:date="2016-01-22T14:53:00Z" w:initials="MG">
     <w:p>
       <w:pPr>
         <w:pStyle w:val="CommentText"/>
@@ -4078,7 +4277,7 @@
       </w:r>
     </w:p>
   </w:comment>
-  <w:comment w:id="18" w:author="Michael Gleason" w:date="2016-01-22T14:53:00Z" w:initials="MG">
+  <w:comment w:id="25" w:author="Michael Gleason" w:date="2016-01-22T14:53:00Z" w:initials="MG">
     <w:p>
       <w:pPr>
         <w:pStyle w:val="CommentText"/>
@@ -4094,7 +4293,7 @@
       </w:r>
     </w:p>
   </w:comment>
-  <w:comment w:id="20" w:author="Michael Gleason" w:date="2016-01-22T14:40:00Z" w:initials="MG">
+  <w:comment w:id="27" w:author="Michael Gleason" w:date="2016-01-26T16:53:00Z" w:initials="MG">
     <w:p>
       <w:pPr>
         <w:pStyle w:val="CommentText"/>
@@ -4106,6 +4305,30 @@
         <w:annotationRef/>
       </w:r>
       <w:r>
+        <w:t xml:space="preserve">Robert will look into this one. We probably won’t include it because it is only for about 1/3 of the states land area, but Robert will double check </w:t>
+      </w:r>
+      <w:proofErr w:type="spellStart"/>
+      <w:r>
+        <w:t>whther</w:t>
+      </w:r>
+      <w:proofErr w:type="spellEnd"/>
+      <w:r>
+        <w:t xml:space="preserve"> it has an effect on the market.</w:t>
+      </w:r>
+    </w:p>
+  </w:comment>
+  <w:comment w:id="28" w:author="Michael Gleason" w:date="2016-01-22T14:40:00Z" w:initials="MG">
+    <w:p>
+      <w:pPr>
+        <w:pStyle w:val="CommentText"/>
+      </w:pPr>
+      <w:r>
+        <w:rPr>
+          <w:rStyle w:val="CommentReference"/>
+        </w:rPr>
+        <w:annotationRef/>
+      </w:r>
+      <w:r>
         <w:t>This may actually be just a flat incentive of $3000 per project.</w:t>
       </w:r>
     </w:p>
@@ -4126,7 +4349,7 @@
       </w:r>
     </w:p>
   </w:comment>
-  <w:comment w:id="19" w:author="Michael Gleason" w:date="2016-01-22T14:34:00Z" w:initials="MG">
+  <w:comment w:id="26" w:author="Michael Gleason" w:date="2016-01-22T14:34:00Z" w:initials="MG">
     <w:p>
       <w:pPr>
         <w:pStyle w:val="CommentText"/>
@@ -4827,6 +5050,13 @@
       <w:u w:val="single"/>
     </w:rPr>
   </w:style>
+  <w:style w:type="paragraph" w:styleId="Revision">
+    <w:name w:val="Revision"/>
+    <w:hidden/>
+    <w:uiPriority w:val="99"/>
+    <w:semiHidden/>
+    <w:rsid w:val="008C6F01"/>
+  </w:style>
 </w:styles>
 </file>
 
@@ -5201,6 +5431,13 @@
       <w:u w:val="single"/>
     </w:rPr>
   </w:style>
+  <w:style w:type="paragraph" w:styleId="Revision">
+    <w:name w:val="Revision"/>
+    <w:hidden/>
+    <w:uiPriority w:val="99"/>
+    <w:semiHidden/>
+    <w:rsid w:val="008C6F01"/>
+  </w:style>
 </w:styles>
 </file>
 

</xml_diff>